<commit_message>
doc: update daily standup meeting 29 notes
</commit_message>
<xml_diff>
--- a/Documents/Meeting Minutes/daily_standup_meeting_29.docx
+++ b/Documents/Meeting Minutes/daily_standup_meeting_29.docx
@@ -17,10 +17,10 @@
       <w:tblPr>
         <w:tblW w:w="0" w:type="dxa"/>
         <w:tblBorders>
-          <w:top w:val="outset" w:color="auto" w:sz="6" w:space="0"/>
-          <w:left w:val="outset" w:color="auto" w:sz="6" w:space="0"/>
-          <w:bottom w:val="outset" w:color="auto" w:sz="6" w:space="0"/>
-          <w:right w:val="outset" w:color="auto" w:sz="6" w:space="0"/>
+          <w:top w:val="outset" w:sz="6" w:space="0" w:color="auto"/>
+          <w:left w:val="outset" w:sz="6" w:space="0" w:color="auto"/>
+          <w:bottom w:val="outset" w:sz="6" w:space="0" w:color="auto"/>
+          <w:right w:val="outset" w:sz="6" w:space="0" w:color="auto"/>
         </w:tblBorders>
         <w:tblCellMar>
           <w:left w:w="0" w:type="dxa"/>
@@ -40,10 +40,10 @@
           <w:tcPr>
             <w:tcW w:w="4500" w:type="dxa"/>
             <w:tcBorders>
-              <w:top w:val="single" w:color="auto" w:sz="6" w:space="0"/>
-              <w:left w:val="single" w:color="auto" w:sz="6" w:space="0"/>
-              <w:bottom w:val="single" w:color="auto" w:sz="6" w:space="0"/>
-              <w:right w:val="single" w:color="auto" w:sz="6" w:space="0"/>
+              <w:top w:val="single" w:sz="6" w:space="0" w:color="auto"/>
+              <w:left w:val="single" w:sz="6" w:space="0" w:color="auto"/>
+              <w:bottom w:val="single" w:sz="6" w:space="0" w:color="auto"/>
+              <w:right w:val="single" w:sz="6" w:space="0" w:color="auto"/>
             </w:tcBorders>
             <w:shd w:val="clear" w:color="auto" w:fill="auto"/>
             <w:hideMark/>
@@ -78,10 +78,10 @@
           <w:tcPr>
             <w:tcW w:w="4500" w:type="dxa"/>
             <w:tcBorders>
-              <w:top w:val="single" w:color="auto" w:sz="6" w:space="0"/>
-              <w:left w:val="single" w:color="auto" w:sz="6" w:space="0"/>
-              <w:bottom w:val="single" w:color="auto" w:sz="6" w:space="0"/>
-              <w:right w:val="single" w:color="auto" w:sz="6" w:space="0"/>
+              <w:top w:val="single" w:sz="6" w:space="0" w:color="auto"/>
+              <w:left w:val="single" w:sz="6" w:space="0" w:color="auto"/>
+              <w:bottom w:val="single" w:sz="6" w:space="0" w:color="auto"/>
+              <w:right w:val="single" w:sz="6" w:space="0" w:color="auto"/>
             </w:tcBorders>
             <w:shd w:val="clear" w:color="auto" w:fill="auto"/>
             <w:hideMark/>
@@ -121,10 +121,10 @@
           <w:tcPr>
             <w:tcW w:w="4500" w:type="dxa"/>
             <w:tcBorders>
-              <w:top w:val="single" w:color="auto" w:sz="6" w:space="0"/>
-              <w:left w:val="single" w:color="auto" w:sz="6" w:space="0"/>
-              <w:bottom w:val="single" w:color="auto" w:sz="6" w:space="0"/>
-              <w:right w:val="single" w:color="auto" w:sz="6" w:space="0"/>
+              <w:top w:val="single" w:sz="6" w:space="0" w:color="auto"/>
+              <w:left w:val="single" w:sz="6" w:space="0" w:color="auto"/>
+              <w:bottom w:val="single" w:sz="6" w:space="0" w:color="auto"/>
+              <w:right w:val="single" w:sz="6" w:space="0" w:color="auto"/>
             </w:tcBorders>
             <w:shd w:val="clear" w:color="auto" w:fill="auto"/>
             <w:hideMark/>
@@ -159,10 +159,10 @@
           <w:tcPr>
             <w:tcW w:w="4500" w:type="dxa"/>
             <w:tcBorders>
-              <w:top w:val="single" w:color="auto" w:sz="6" w:space="0"/>
-              <w:left w:val="single" w:color="auto" w:sz="6" w:space="0"/>
-              <w:bottom w:val="single" w:color="auto" w:sz="6" w:space="0"/>
-              <w:right w:val="single" w:color="auto" w:sz="6" w:space="0"/>
+              <w:top w:val="single" w:sz="6" w:space="0" w:color="auto"/>
+              <w:left w:val="single" w:sz="6" w:space="0" w:color="auto"/>
+              <w:bottom w:val="single" w:sz="6" w:space="0" w:color="auto"/>
+              <w:right w:val="single" w:sz="6" w:space="0" w:color="auto"/>
             </w:tcBorders>
             <w:shd w:val="clear" w:color="auto" w:fill="auto"/>
             <w:hideMark/>
@@ -237,13 +237,12 @@
         <w:t> </w:t>
       </w:r>
     </w:p>
-    <w:p w14:noSpellErr="1">
+    <w:p>
       <w:pPr>
         <w:numPr>
           <w:ilvl w:val="0"/>
           <w:numId w:val="1"/>
         </w:numPr>
-        <w:rPr/>
       </w:pPr>
       <w:r>
         <w:rPr>
@@ -283,7 +282,6 @@
         <w:t>/NO   </w:t>
       </w:r>
       <w:r>
-        <w:rPr/>
         <w:t> </w:t>
       </w:r>
     </w:p>
@@ -353,7 +351,6 @@
           <w:ilvl w:val="0"/>
           <w:numId w:val="3"/>
         </w:numPr>
-        <w:rPr/>
       </w:pPr>
       <w:r>
         <w:rPr>
@@ -370,12 +367,14 @@
         </w:rPr>
         <w:t xml:space="preserve">Koller Melanie </w:t>
       </w:r>
+      <w:proofErr w:type="spellStart"/>
       <w:r>
         <w:rPr>
           <w:lang w:val="en-GB"/>
         </w:rPr>
         <w:t>Turinabo</w:t>
       </w:r>
+      <w:proofErr w:type="spellEnd"/>
       <w:r>
         <w:tab/>
       </w:r>
@@ -393,10 +392,7 @@
       </w:r>
       <w:r>
         <w:rPr>
-          <w:rFonts w:ascii="Calibri" w:hAnsi="Calibri" w:eastAsia="Calibri" w:cs="Calibri"/>
-          <w:noProof w:val="0"/>
-          <w:sz w:val="24"/>
-          <w:szCs w:val="24"/>
+          <w:rFonts w:ascii="Calibri" w:eastAsia="Calibri" w:hAnsi="Calibri" w:cs="Calibri"/>
           <w:highlight w:val="green"/>
           <w:lang w:val="en-GB"/>
         </w:rPr>
@@ -409,7 +405,6 @@
         <w:t>/NO  </w:t>
       </w:r>
       <w:r>
-        <w:rPr/>
         <w:t> </w:t>
       </w:r>
     </w:p>
@@ -419,7 +414,6 @@
           <w:ilvl w:val="0"/>
           <w:numId w:val="4"/>
         </w:numPr>
-        <w:rPr/>
       </w:pPr>
       <w:r>
         <w:rPr>
@@ -468,7 +462,6 @@
         <w:t>/NO  </w:t>
       </w:r>
       <w:r>
-        <w:rPr/>
         <w:t> </w:t>
       </w:r>
     </w:p>
@@ -478,7 +471,6 @@
           <w:ilvl w:val="0"/>
           <w:numId w:val="5"/>
         </w:numPr>
-        <w:rPr/>
       </w:pPr>
       <w:r>
         <w:rPr>
@@ -515,7 +507,7 @@
       </w:r>
       <w:r>
         <w:rPr>
-          <w:color w:val="70AD47" w:themeColor="accent6" w:themeTint="FF" w:themeShade="FF"/>
+          <w:color w:val="70AD47" w:themeColor="accent6"/>
           <w:lang w:val="en-GB"/>
         </w:rPr>
         <w:t>YES/</w:t>
@@ -527,7 +519,6 @@
         <w:t>NO </w:t>
       </w:r>
       <w:r>
-        <w:rPr/>
         <w:t> </w:t>
       </w:r>
     </w:p>
@@ -607,14 +598,12 @@
         <w:t> </w:t>
       </w:r>
       <w:r>
-        <w:rPr/>
         <w:t> </w:t>
       </w:r>
       <w:r>
         <w:tab/>
       </w:r>
       <w:r>
-        <w:rPr/>
         <w:t>Began writing my section of the report.</w:t>
       </w:r>
     </w:p>
@@ -637,14 +626,12 @@
     </w:p>
     <w:p>
       <w:r>
-        <w:rPr/>
         <w:t> </w:t>
       </w:r>
       <w:r>
         <w:tab/>
       </w:r>
       <w:r>
-        <w:rPr/>
         <w:t>Writing down the testing approach in the report.</w:t>
       </w:r>
     </w:p>
@@ -654,7 +641,6 @@
           <w:ilvl w:val="0"/>
           <w:numId w:val="8"/>
         </w:numPr>
-        <w:rPr/>
       </w:pPr>
       <w:r>
         <w:rPr>
@@ -663,7 +649,6 @@
         <w:t>What obstacles are impeding your progress? </w:t>
       </w:r>
       <w:r>
-        <w:rPr/>
         <w:t> </w:t>
       </w:r>
     </w:p>
@@ -672,7 +657,6 @@
         <w:ind w:left="720"/>
       </w:pPr>
       <w:r>
-        <w:rPr/>
         <w:t>Awaiting review.</w:t>
       </w:r>
     </w:p>
@@ -684,8 +668,8 @@
     <w:p>
       <w:r>
         <w:rPr>
-          <w:b w:val="1"/>
-          <w:bCs w:val="1"/>
+          <w:b/>
+          <w:bCs/>
           <w:u w:val="single"/>
           <w:lang w:val="en-GB"/>
         </w:rPr>
@@ -709,12 +693,14 @@
         </w:rPr>
         <w:t xml:space="preserve">Melanie </w:t>
       </w:r>
+      <w:proofErr w:type="spellStart"/>
       <w:r>
         <w:rPr>
           <w:lang w:val="en-GB"/>
         </w:rPr>
         <w:t>Turinabo</w:t>
       </w:r>
+      <w:proofErr w:type="spellEnd"/>
       <w:r>
         <w:rPr>
           <w:lang w:val="en-GB"/>
@@ -722,7 +708,6 @@
         <w:t> </w:t>
       </w:r>
       <w:r>
-        <w:rPr/>
         <w:t> </w:t>
       </w:r>
     </w:p>
@@ -744,30 +729,29 @@
       </w:r>
     </w:p>
     <w:p>
-      <w:r>
-        <w:rPr>
-          <w:lang w:val="en-GB"/>
-        </w:rPr>
-        <w:t> </w:t>
-      </w:r>
-      <w:r>
-        <w:rPr/>
-        <w:t> </w:t>
-      </w:r>
-      <w:r>
-        <w:tab/>
-      </w:r>
-      <w:r>
-        <w:rPr/>
-        <w:t xml:space="preserve">Started writing down general reasons for implementing hash tables, </w:t>
-      </w:r>
-      <w:r>
-        <w:rPr/>
-        <w:t>linkedlists</w:t>
-      </w:r>
-      <w:r>
-        <w:rPr/>
-        <w:t xml:space="preserve"> as data structures </w:t>
+      <w:pPr>
+        <w:ind w:left="720"/>
+      </w:pPr>
+      <w:r>
+        <w:t>Report - noted</w:t>
+      </w:r>
+      <w:r>
+        <w:t xml:space="preserve"> </w:t>
+      </w:r>
+      <w:r>
+        <w:t xml:space="preserve">technical benefits </w:t>
+      </w:r>
+      <w:r>
+        <w:t xml:space="preserve">for implementing </w:t>
+      </w:r>
+      <w:r>
+        <w:t>data structures (</w:t>
+      </w:r>
+      <w:r>
+        <w:t>hash tables</w:t>
+      </w:r>
+      <w:r>
+        <w:t xml:space="preserve"> &amp; linked lists)</w:t>
       </w:r>
     </w:p>
     <w:p>
@@ -776,7 +760,6 @@
           <w:ilvl w:val="0"/>
           <w:numId w:val="10"/>
         </w:numPr>
-        <w:rPr/>
       </w:pPr>
       <w:r>
         <w:rPr>
@@ -785,232 +768,134 @@
         <w:t>What will you do today?  </w:t>
       </w:r>
       <w:r>
-        <w:rPr/>
         <w:t> </w:t>
       </w:r>
     </w:p>
     <w:p>
       <w:pPr>
-        <w:pStyle w:val="Normal"/>
-        <w:suppressLineNumbers w:val="0"/>
-        <w:bidi w:val="0"/>
-        <w:spacing w:before="0" w:beforeAutospacing="off" w:after="160" w:afterAutospacing="off" w:line="278" w:lineRule="auto"/>
-        <w:ind w:left="720" w:right="0"/>
-        <w:jc w:val="left"/>
-      </w:pPr>
-      <w:r>
-        <w:rPr/>
-        <w:t>Realized</w:t>
-      </w:r>
-      <w:r>
-        <w:rPr/>
-        <w:t xml:space="preserve"> that </w:t>
-      </w:r>
-      <w:r>
-        <w:rPr/>
-        <w:t>third</w:t>
-      </w:r>
-      <w:r>
-        <w:rPr/>
-        <w:t xml:space="preserve"> party libraries are not allowed in the project. </w:t>
-      </w:r>
-      <w:r>
-        <w:rPr/>
-        <w:t>So,</w:t>
-      </w:r>
-      <w:r>
-        <w:rPr/>
-        <w:t xml:space="preserve"> I had to refractor </w:t>
-      </w:r>
-      <w:r>
-        <w:rPr/>
-        <w:t>Terminal.Gui</w:t>
-      </w:r>
-      <w:r>
-        <w:rPr/>
+        <w:ind w:left="720"/>
+      </w:pPr>
+      <w:r>
+        <w:lastRenderedPageBreak/>
+        <w:t xml:space="preserve">Rename the </w:t>
+      </w:r>
+      <w:proofErr w:type="spellStart"/>
+      <w:r>
+        <w:t>GuiTrial.cs</w:t>
+      </w:r>
+      <w:proofErr w:type="spellEnd"/>
+      <w:r>
+        <w:t xml:space="preserve"> file to </w:t>
+      </w:r>
+      <w:proofErr w:type="spellStart"/>
+      <w:r>
+        <w:t>ConsoleUI.cs</w:t>
+      </w:r>
+      <w:proofErr w:type="spellEnd"/>
+    </w:p>
+    <w:p>
+      <w:pPr>
+        <w:ind w:left="720"/>
+      </w:pPr>
+      <w:proofErr w:type="spellStart"/>
+      <w:r>
+        <w:t>ConsoleUI.cs</w:t>
+      </w:r>
+      <w:proofErr w:type="spellEnd"/>
+      <w:r>
         <w:t xml:space="preserve"> </w:t>
       </w:r>
-      <w:r>
-        <w:rPr/>
-        <w:t>code</w:t>
-      </w:r>
-      <w:r>
-        <w:rPr/>
+      <w:proofErr w:type="gramStart"/>
+      <w:r>
+        <w:t>file;</w:t>
+      </w:r>
+      <w:proofErr w:type="gramEnd"/>
+      <w:r>
         <w:t xml:space="preserve"> </w:t>
       </w:r>
-      <w:r>
-        <w:rPr/>
-        <w:t>(</w:t>
-      </w:r>
-      <w:r>
-        <w:rPr/>
-        <w:t>Gui Trial)</w:t>
-      </w:r>
-      <w:r>
-        <w:rPr/>
-        <w:t xml:space="preserve"> and revert it into a Console base UI</w:t>
-      </w:r>
-      <w:r>
-        <w:rPr/>
-        <w:t xml:space="preserve"> application</w:t>
-      </w:r>
-    </w:p>
-    <w:p>
-      <w:pPr>
-        <w:pStyle w:val="Normal"/>
-        <w:suppressLineNumbers w:val="0"/>
-        <w:bidi w:val="0"/>
-        <w:spacing w:before="0" w:beforeAutospacing="off" w:after="160" w:afterAutospacing="off" w:line="278" w:lineRule="auto"/>
-        <w:ind w:left="720" w:right="0"/>
-        <w:jc w:val="left"/>
-      </w:pPr>
-      <w:r>
-        <w:rPr/>
-        <w:t xml:space="preserve">Renamed the </w:t>
-      </w:r>
-      <w:r>
-        <w:rPr/>
-        <w:t>Gui.cs</w:t>
-      </w:r>
-      <w:r>
-        <w:rPr/>
-        <w:t xml:space="preserve"> file to </w:t>
-      </w:r>
-      <w:r>
-        <w:rPr/>
-        <w:t>ConsoleUI.cs</w:t>
-      </w:r>
-    </w:p>
-    <w:p>
-      <w:pPr>
-        <w:pStyle w:val="Normal"/>
+    </w:p>
+    <w:p>
+      <w:pPr>
+        <w:pStyle w:val="ListParagraph"/>
+        <w:numPr>
+          <w:ilvl w:val="0"/>
+          <w:numId w:val="22"/>
+        </w:numPr>
+        <w:rPr>
+          <w:rFonts w:ascii="-apple-system" w:eastAsia="-apple-system" w:hAnsi="-apple-system" w:cs="-apple-system"/>
+        </w:rPr>
+      </w:pPr>
+      <w:r>
+        <w:t>a</w:t>
+      </w:r>
+      <w:r>
+        <w:t>dd</w:t>
+      </w:r>
+      <w:r>
+        <w:t xml:space="preserve"> </w:t>
+      </w:r>
+      <w:proofErr w:type="spellStart"/>
+      <w:r>
+        <w:t>ConsoleUI</w:t>
+      </w:r>
+      <w:proofErr w:type="spellEnd"/>
+      <w:r>
+        <w:t xml:space="preserve"> class to handle interactive menu navigation and user interaction logic </w:t>
+      </w:r>
+    </w:p>
+    <w:p>
+      <w:pPr>
+        <w:pStyle w:val="ListParagraph"/>
+        <w:numPr>
+          <w:ilvl w:val="0"/>
+          <w:numId w:val="22"/>
+        </w:numPr>
+        <w:rPr>
+          <w:rFonts w:ascii="-apple-system" w:eastAsia="-apple-system" w:hAnsi="-apple-system" w:cs="-apple-system"/>
+        </w:rPr>
+      </w:pPr>
+      <w:r>
+        <w:t xml:space="preserve">add </w:t>
+      </w:r>
+      <w:proofErr w:type="spellStart"/>
+      <w:r>
+        <w:t>ShowMenuWithNavigation</w:t>
+      </w:r>
+      <w:proofErr w:type="spellEnd"/>
+      <w:r>
+        <w:t xml:space="preserve"> method for interactive console menu with arrow key navigation and action selection</w:t>
+      </w:r>
+    </w:p>
+    <w:p>
+      <w:pPr>
         <w:ind w:left="720"/>
         <w:rPr>
-          <w:rFonts w:ascii="-apple-system" w:hAnsi="-apple-system" w:eastAsia="-apple-system" w:cs="-apple-system"/>
-          <w:b w:val="0"/>
-          <w:bCs w:val="0"/>
-          <w:strike w:val="0"/>
-          <w:dstrike w:val="0"/>
-          <w:noProof w:val="0"/>
-          <w:sz w:val="24"/>
-          <w:szCs w:val="24"/>
-          <w:u w:val="none"/>
-          <w:lang w:val="en-US"/>
-        </w:rPr>
-      </w:pPr>
-      <w:r>
-        <w:rPr>
-          <w:noProof w:val="0"/>
-          <w:lang w:val="en-US"/>
-        </w:rPr>
-        <w:t xml:space="preserve">In the </w:t>
-      </w:r>
-      <w:r>
-        <w:rPr>
-          <w:noProof w:val="0"/>
-          <w:lang w:val="en-US"/>
-        </w:rPr>
-        <w:t>ConsoleUI.cs</w:t>
-      </w:r>
-      <w:r>
-        <w:rPr>
-          <w:noProof w:val="0"/>
-          <w:lang w:val="en-US"/>
-        </w:rPr>
-        <w:t xml:space="preserve"> file; added </w:t>
-      </w:r>
-      <w:r>
-        <w:rPr>
-          <w:noProof w:val="0"/>
-          <w:lang w:val="en-US"/>
-        </w:rPr>
+          <w:rFonts w:ascii="-apple-system" w:eastAsia="-apple-system" w:hAnsi="-apple-system" w:cs="-apple-system"/>
+        </w:rPr>
+      </w:pPr>
+      <w:proofErr w:type="spellStart"/>
+      <w:r>
+        <w:t>Program.cs</w:t>
+      </w:r>
+      <w:proofErr w:type="spellEnd"/>
+      <w:r>
+        <w:t xml:space="preserve"> file; instantiate</w:t>
+      </w:r>
+      <w:r>
+        <w:t xml:space="preserve"> </w:t>
+      </w:r>
+      <w:proofErr w:type="spellStart"/>
+      <w:r>
         <w:t>ConsoleUI</w:t>
       </w:r>
-      <w:r>
-        <w:rPr>
-          <w:noProof w:val="0"/>
-          <w:lang w:val="en-US"/>
-        </w:rPr>
-        <w:t xml:space="preserve"> class to handle interactive menu navigation and user interaction logic &amp; added </w:t>
-      </w:r>
-      <w:r>
-        <w:rPr>
-          <w:noProof w:val="0"/>
-          <w:lang w:val="en-US"/>
-        </w:rPr>
-        <w:t>ShowMenuWithNavigation</w:t>
-      </w:r>
-      <w:r>
-        <w:rPr>
-          <w:noProof w:val="0"/>
-          <w:lang w:val="en-US"/>
-        </w:rPr>
-        <w:t xml:space="preserve"> method for interactive console menu with arrow key navigation and action </w:t>
-      </w:r>
-      <w:r>
-        <w:rPr>
-          <w:noProof w:val="0"/>
-          <w:lang w:val="en-US"/>
-        </w:rPr>
-        <w:t>selection</w:t>
-      </w:r>
-    </w:p>
-    <w:p>
-      <w:pPr>
-        <w:pStyle w:val="Normal"/>
-        <w:ind w:left="720"/>
-        <w:rPr>
-          <w:rFonts w:ascii="-apple-system" w:hAnsi="-apple-system" w:eastAsia="-apple-system" w:cs="-apple-system"/>
-          <w:b w:val="0"/>
-          <w:bCs w:val="0"/>
-          <w:strike w:val="0"/>
-          <w:dstrike w:val="0"/>
-          <w:noProof w:val="0"/>
-          <w:sz w:val="24"/>
-          <w:szCs w:val="24"/>
-          <w:u w:val="none"/>
-          <w:lang w:val="en-US"/>
-        </w:rPr>
-      </w:pPr>
-      <w:r>
-        <w:rPr>
-          <w:noProof w:val="0"/>
-          <w:lang w:val="en-US"/>
-        </w:rPr>
-        <w:t xml:space="preserve">In the </w:t>
-      </w:r>
-      <w:r>
-        <w:rPr>
-          <w:noProof w:val="0"/>
-          <w:lang w:val="en-US"/>
-        </w:rPr>
-        <w:t>Program.cs</w:t>
-      </w:r>
-      <w:r>
-        <w:rPr>
-          <w:noProof w:val="0"/>
-          <w:lang w:val="en-US"/>
-        </w:rPr>
-        <w:t xml:space="preserve"> file; instantiated </w:t>
-      </w:r>
-      <w:r>
-        <w:rPr>
-          <w:noProof w:val="0"/>
-          <w:lang w:val="en-US"/>
-        </w:rPr>
-        <w:t>ConsoleUI</w:t>
-      </w:r>
-      <w:r>
-        <w:rPr>
-          <w:noProof w:val="0"/>
-          <w:lang w:val="en-US"/>
-        </w:rPr>
+      <w:proofErr w:type="spellEnd"/>
+      <w:r>
         <w:t xml:space="preserve"> to launch interactive main menu</w:t>
       </w:r>
     </w:p>
     <w:p>
       <w:pPr>
-        <w:spacing w:before="0" w:beforeAutospacing="off" w:after="0" w:afterAutospacing="off"/>
+        <w:spacing w:after="0"/>
       </w:pPr>
       <w:r>
         <w:rPr>
@@ -1019,7 +904,6 @@
         <w:t> </w:t>
       </w:r>
       <w:r>
-        <w:rPr/>
         <w:t> </w:t>
       </w:r>
     </w:p>
@@ -1035,12 +919,73 @@
         <w:rPr>
           <w:lang w:val="en-GB"/>
         </w:rPr>
-        <w:lastRenderedPageBreak/>
         <w:t>What obstacles are impeding your progress?  </w:t>
       </w:r>
       <w:r>
         <w:t> </w:t>
       </w:r>
+    </w:p>
+    <w:p>
+      <w:pPr>
+        <w:ind w:left="720"/>
+      </w:pPr>
+      <w:r>
+        <w:t xml:space="preserve">Realized that third party libraries </w:t>
+      </w:r>
+      <w:r>
+        <w:rPr>
+          <w:b/>
+          <w:bCs/>
+        </w:rPr>
+        <w:t xml:space="preserve">are not </w:t>
+      </w:r>
+      <w:r>
+        <w:t xml:space="preserve">allowed in the project. So, I had to refractor </w:t>
+      </w:r>
+      <w:proofErr w:type="spellStart"/>
+      <w:r>
+        <w:t>Terminal.Gui</w:t>
+      </w:r>
+      <w:proofErr w:type="spellEnd"/>
+      <w:r>
+        <w:t xml:space="preserve"> code (</w:t>
+      </w:r>
+      <w:proofErr w:type="spellStart"/>
+      <w:r>
+        <w:t>GuiTrial</w:t>
+      </w:r>
+      <w:r>
+        <w:t>.cs</w:t>
+      </w:r>
+      <w:proofErr w:type="spellEnd"/>
+      <w:r>
+        <w:t xml:space="preserve">) and </w:t>
+      </w:r>
+      <w:r>
+        <w:rPr>
+          <w:b/>
+          <w:bCs/>
+        </w:rPr>
+        <w:t>revert</w:t>
+      </w:r>
+      <w:r>
+        <w:t xml:space="preserve"> it into a </w:t>
+      </w:r>
+      <w:r>
+        <w:rPr>
+          <w:b/>
+          <w:bCs/>
+        </w:rPr>
+        <w:t>Console base UI application</w:t>
+      </w:r>
+      <w:r>
+        <w:t>.</w:t>
+      </w:r>
+    </w:p>
+    <w:p>
+      <w:pPr>
+        <w:ind w:left="720"/>
+      </w:pPr>
     </w:p>
     <w:p>
       <w:r>
@@ -1292,11 +1237,9 @@
       <w:r>
         <w:t xml:space="preserve"> </w:t>
       </w:r>
-      <w:proofErr w:type="spellStart"/>
-      <w:r>
-        <w:t>gui</w:t>
-      </w:r>
-      <w:proofErr w:type="spellEnd"/>
+      <w:r>
+        <w:t>UI</w:t>
+      </w:r>
       <w:r>
         <w:t xml:space="preserve"> menu options for choosing load methods</w:t>
       </w:r>
@@ -1327,11 +1270,9 @@
       <w:r>
         <w:t xml:space="preserve">Create  </w:t>
       </w:r>
-      <w:proofErr w:type="spellStart"/>
-      <w:r>
-        <w:t>gui</w:t>
-      </w:r>
-      <w:proofErr w:type="spellEnd"/>
+      <w:r>
+        <w:t>UI</w:t>
+      </w:r>
       <w:proofErr w:type="gramEnd"/>
       <w:r>
         <w:t xml:space="preserve"> menu switching method</w:t>
@@ -1362,6 +1303,7 @@
         </w:numPr>
       </w:pPr>
       <w:r>
+        <w:lastRenderedPageBreak/>
         <w:t xml:space="preserve">     Add</w:t>
       </w:r>
       <w:r>
@@ -1402,36 +1344,23 @@
     <w:p>
       <w:r>
         <w:rPr>
-          <w:lang w:val="en-GB"/>
-        </w:rPr>
-        <w:t> </w:t>
-      </w:r>
-      <w:r>
+          <w:b/>
+          <w:bCs/>
+          <w:u w:val="single"/>
+          <w:lang w:val="en-GB"/>
+        </w:rPr>
+        <w:t>Team Member (4): Name: </w:t>
+      </w:r>
+      <w:r>
+        <w:rPr>
+          <w:lang w:val="en-GB"/>
+        </w:rPr>
         <w:t> </w:t>
       </w:r>
-    </w:p>
-    <w:p>
-      <w:r>
-        <w:rPr>
-          <w:b w:val="1"/>
-          <w:bCs w:val="1"/>
-          <w:u w:val="single"/>
-          <w:lang w:val="en-GB"/>
-        </w:rPr>
-        <w:t>Team Member (4): Name: </w:t>
-      </w:r>
-      <w:r>
-        <w:rPr>
-          <w:lang w:val="en-GB"/>
-        </w:rPr>
+      <w:r>
         <w:t> </w:t>
       </w:r>
       <w:r>
-        <w:rPr/>
-        <w:t> </w:t>
-      </w:r>
-      <w:r>
-        <w:rPr/>
         <w:t xml:space="preserve"> Samuel Kingsley</w:t>
       </w:r>
     </w:p>
@@ -1460,23 +1389,10 @@
         <w:t>Answer: </w:t>
       </w:r>
       <w:r>
-        <w:rPr/>
         <w:t> </w:t>
       </w:r>
       <w:r>
-        <w:rPr/>
         <w:t>fixed bugs and began working on my part of the report</w:t>
-      </w:r>
-    </w:p>
-    <w:p>
-      <w:r>
-        <w:rPr>
-          <w:lang w:val="en-GB"/>
-        </w:rPr>
-        <w:t> </w:t>
-      </w:r>
-      <w:r>
-        <w:t> </w:t>
       </w:r>
     </w:p>
     <w:p>
@@ -1515,24 +1431,10 @@
         <w:t>Answer: </w:t>
       </w:r>
       <w:r>
-        <w:rPr/>
         <w:t> </w:t>
       </w:r>
       <w:r>
-        <w:rPr/>
         <w:t xml:space="preserve">continue working on the report </w:t>
-      </w:r>
-    </w:p>
-    <w:p>
-      <w:r>
-        <w:rPr>
-          <w:lang w:val="en-GB"/>
-        </w:rPr>
-        <w:lastRenderedPageBreak/>
-        <w:t> </w:t>
-      </w:r>
-      <w:r>
-        <w:t> </w:t>
       </w:r>
     </w:p>
     <w:p>
@@ -1588,47 +1490,23 @@
     <w:p>
       <w:r>
         <w:rPr>
-          <w:lang w:val="en-GB"/>
-        </w:rPr>
-        <w:t> </w:t>
-      </w:r>
-      <w:r>
+          <w:b/>
+          <w:bCs/>
+          <w:u w:val="single"/>
+          <w:lang w:val="en-GB"/>
+        </w:rPr>
+        <w:t>Team Member (5): Name: </w:t>
+      </w:r>
+      <w:r>
+        <w:rPr>
+          <w:lang w:val="en-GB"/>
+        </w:rPr>
         <w:t> </w:t>
       </w:r>
-    </w:p>
-    <w:p>
-      <w:r>
-        <w:rPr>
-          <w:lang w:val="en-GB"/>
-        </w:rPr>
-        <w:t> </w:t>
-      </w:r>
       <w:r>
         <w:t> </w:t>
       </w:r>
-    </w:p>
-    <w:p>
-      <w:r>
-        <w:rPr>
-          <w:b w:val="1"/>
-          <w:bCs w:val="1"/>
-          <w:u w:val="single"/>
-          <w:lang w:val="en-GB"/>
-        </w:rPr>
-        <w:t>Team Member (5): Name: </w:t>
-      </w:r>
-      <w:r>
-        <w:rPr>
-          <w:lang w:val="en-GB"/>
-        </w:rPr>
-        <w:t> </w:t>
-      </w:r>
-      <w:r>
-        <w:rPr/>
-        <w:t> </w:t>
-      </w:r>
-      <w:r>
-        <w:rPr/>
+      <w:r>
         <w:t>Iwuagwu Nkem</w:t>
       </w:r>
     </w:p>
@@ -1651,7 +1529,7 @@
     </w:p>
     <w:p>
       <w:pPr>
-        <w:spacing w:before="0" w:beforeAutospacing="off" w:after="240" w:afterAutospacing="off"/>
+        <w:spacing w:after="240"/>
       </w:pPr>
       <w:r>
         <w:rPr>
@@ -1660,41 +1538,13 @@
         <w:t>Answer: </w:t>
       </w:r>
       <w:r>
-        <w:rPr/>
         <w:t> </w:t>
       </w:r>
       <w:r>
         <w:rPr>
-          <w:rFonts w:ascii="Calibri" w:hAnsi="Calibri" w:eastAsia="Calibri" w:cs="Calibri"/>
-          <w:noProof w:val="0"/>
-          <w:sz w:val="24"/>
-          <w:szCs w:val="24"/>
-          <w:lang w:val="en-US"/>
+          <w:rFonts w:ascii="Calibri" w:eastAsia="Calibri" w:hAnsi="Calibri" w:cs="Calibri"/>
         </w:rPr>
         <w:t xml:space="preserve"> Drafted team reflection and lessons learned section.</w:t>
-      </w:r>
-    </w:p>
-    <w:p/>
-    <w:p>
-      <w:r>
-        <w:rPr>
-          <w:lang w:val="en-GB"/>
-        </w:rPr>
-        <w:t> </w:t>
-      </w:r>
-      <w:r>
-        <w:t> </w:t>
-      </w:r>
-    </w:p>
-    <w:p>
-      <w:r>
-        <w:rPr>
-          <w:lang w:val="en-GB"/>
-        </w:rPr>
-        <w:t> </w:t>
-      </w:r>
-      <w:r>
-        <w:t> </w:t>
       </w:r>
     </w:p>
     <w:p>
@@ -1716,7 +1566,7 @@
     </w:p>
     <w:p>
       <w:pPr>
-        <w:spacing w:before="0" w:beforeAutospacing="off" w:after="240" w:afterAutospacing="off"/>
+        <w:spacing w:after="240"/>
       </w:pPr>
       <w:r>
         <w:rPr>
@@ -1725,30 +1575,13 @@
         <w:t>Answer: </w:t>
       </w:r>
       <w:r>
-        <w:rPr/>
         <w:t> </w:t>
       </w:r>
       <w:r>
         <w:rPr>
-          <w:rFonts w:ascii="Calibri" w:hAnsi="Calibri" w:eastAsia="Calibri" w:cs="Calibri"/>
-          <w:noProof w:val="0"/>
-          <w:sz w:val="24"/>
-          <w:szCs w:val="24"/>
-          <w:lang w:val="en-US"/>
+          <w:rFonts w:ascii="Calibri" w:eastAsia="Calibri" w:hAnsi="Calibri" w:cs="Calibri"/>
         </w:rPr>
         <w:t xml:space="preserve"> Editing the report for grammar and clarity.</w:t>
-      </w:r>
-    </w:p>
-    <w:p/>
-    <w:p>
-      <w:r>
-        <w:rPr>
-          <w:lang w:val="en-GB"/>
-        </w:rPr>
-        <w:t> </w:t>
-      </w:r>
-      <w:r>
-        <w:t> </w:t>
       </w:r>
     </w:p>
     <w:p>
@@ -1781,7 +1614,7 @@
     </w:p>
     <w:p>
       <w:pPr>
-        <w:spacing w:before="0" w:beforeAutospacing="off" w:after="240" w:afterAutospacing="off"/>
+        <w:spacing w:after="240"/>
       </w:pPr>
       <w:r>
         <w:rPr>
@@ -1790,52 +1623,13 @@
         <w:t>Answer: </w:t>
       </w:r>
       <w:r>
-        <w:rPr/>
         <w:t> </w:t>
       </w:r>
       <w:r>
         <w:rPr>
-          <w:rFonts w:ascii="Calibri" w:hAnsi="Calibri" w:eastAsia="Calibri" w:cs="Calibri"/>
-          <w:noProof w:val="0"/>
-          <w:sz w:val="24"/>
-          <w:szCs w:val="24"/>
-          <w:lang w:val="en-US"/>
+          <w:rFonts w:ascii="Calibri" w:eastAsia="Calibri" w:hAnsi="Calibri" w:cs="Calibri"/>
         </w:rPr>
         <w:t xml:space="preserve"> Some teammates delayed in submitting feedback.</w:t>
-      </w:r>
-    </w:p>
-    <w:p/>
-    <w:p>
-      <w:r>
-        <w:rPr>
-          <w:lang w:val="en-GB"/>
-        </w:rPr>
-        <w:t> </w:t>
-      </w:r>
-      <w:r>
-        <w:t> </w:t>
-      </w:r>
-    </w:p>
-    <w:p>
-      <w:r>
-        <w:rPr>
-          <w:lang w:val="en-GB"/>
-        </w:rPr>
-        <w:t> </w:t>
-      </w:r>
-      <w:r>
-        <w:t> </w:t>
-      </w:r>
-    </w:p>
-    <w:p>
-      <w:r>
-        <w:rPr>
-          <w:lang w:val="en-GB"/>
-        </w:rPr>
-        <w:t> </w:t>
-      </w:r>
-      <w:r>
-        <w:t> </w:t>
       </w:r>
     </w:p>
     <w:p>
@@ -1875,14 +1669,9 @@
         <w:t> </w:t>
       </w:r>
     </w:p>
-    <w:p>
-      <w:r>
-        <w:t> </w:t>
-      </w:r>
-    </w:p>
     <w:p/>
     <w:sectPr>
-      <w:pgSz w:w="12240" w:h="15840" w:orient="portrait"/>
+      <w:pgSz w:w="12240" w:h="15840"/>
       <w:pgMar w:top="1440" w:right="1440" w:bottom="1440" w:left="1440" w:header="720" w:footer="720" w:gutter="0"/>
       <w:cols w:space="720"/>
       <w:docGrid w:linePitch="360"/>
@@ -2358,7 +2147,7 @@
         <w:ind w:left="1800" w:hanging="360"/>
       </w:pPr>
       <w:rPr>
-        <w:rFonts w:hint="default" w:ascii="Symbol" w:hAnsi="Symbol"/>
+        <w:rFonts w:ascii="Symbol" w:hAnsi="Symbol" w:hint="default"/>
       </w:rPr>
     </w:lvl>
     <w:lvl w:ilvl="1" w:tplc="04090003">
@@ -2370,7 +2159,7 @@
         <w:ind w:left="2520" w:hanging="360"/>
       </w:pPr>
       <w:rPr>
-        <w:rFonts w:hint="default" w:ascii="Courier New" w:hAnsi="Courier New" w:cs="Courier New"/>
+        <w:rFonts w:ascii="Courier New" w:hAnsi="Courier New" w:cs="Courier New" w:hint="default"/>
       </w:rPr>
     </w:lvl>
     <w:lvl w:ilvl="2" w:tplc="04090005">
@@ -2382,7 +2171,7 @@
         <w:ind w:left="3240" w:hanging="360"/>
       </w:pPr>
       <w:rPr>
-        <w:rFonts w:hint="default" w:ascii="Wingdings" w:hAnsi="Wingdings"/>
+        <w:rFonts w:ascii="Wingdings" w:hAnsi="Wingdings" w:hint="default"/>
       </w:rPr>
     </w:lvl>
     <w:lvl w:ilvl="3" w:tplc="04090001">
@@ -2394,7 +2183,7 @@
         <w:ind w:left="3960" w:hanging="360"/>
       </w:pPr>
       <w:rPr>
-        <w:rFonts w:hint="default" w:ascii="Symbol" w:hAnsi="Symbol"/>
+        <w:rFonts w:ascii="Symbol" w:hAnsi="Symbol" w:hint="default"/>
       </w:rPr>
     </w:lvl>
     <w:lvl w:ilvl="4" w:tplc="04090003">
@@ -2406,7 +2195,7 @@
         <w:ind w:left="4680" w:hanging="360"/>
       </w:pPr>
       <w:rPr>
-        <w:rFonts w:hint="default" w:ascii="Courier New" w:hAnsi="Courier New" w:cs="Courier New"/>
+        <w:rFonts w:ascii="Courier New" w:hAnsi="Courier New" w:cs="Courier New" w:hint="default"/>
       </w:rPr>
     </w:lvl>
     <w:lvl w:ilvl="5" w:tplc="04090005">
@@ -2418,7 +2207,7 @@
         <w:ind w:left="5400" w:hanging="360"/>
       </w:pPr>
       <w:rPr>
-        <w:rFonts w:hint="default" w:ascii="Wingdings" w:hAnsi="Wingdings"/>
+        <w:rFonts w:ascii="Wingdings" w:hAnsi="Wingdings" w:hint="default"/>
       </w:rPr>
     </w:lvl>
     <w:lvl w:ilvl="6" w:tplc="04090001">
@@ -2430,7 +2219,7 @@
         <w:ind w:left="6120" w:hanging="360"/>
       </w:pPr>
       <w:rPr>
-        <w:rFonts w:hint="default" w:ascii="Symbol" w:hAnsi="Symbol"/>
+        <w:rFonts w:ascii="Symbol" w:hAnsi="Symbol" w:hint="default"/>
       </w:rPr>
     </w:lvl>
     <w:lvl w:ilvl="7" w:tplc="04090003">
@@ -2442,7 +2231,7 @@
         <w:ind w:left="6840" w:hanging="360"/>
       </w:pPr>
       <w:rPr>
-        <w:rFonts w:hint="default" w:ascii="Courier New" w:hAnsi="Courier New" w:cs="Courier New"/>
+        <w:rFonts w:ascii="Courier New" w:hAnsi="Courier New" w:cs="Courier New" w:hint="default"/>
       </w:rPr>
     </w:lvl>
     <w:lvl w:ilvl="8" w:tplc="04090005">
@@ -2454,7 +2243,7 @@
         <w:ind w:left="7560" w:hanging="360"/>
       </w:pPr>
       <w:rPr>
-        <w:rFonts w:hint="default" w:ascii="Wingdings" w:hAnsi="Wingdings"/>
+        <w:rFonts w:ascii="Wingdings" w:hAnsi="Wingdings" w:hint="default"/>
       </w:rPr>
     </w:lvl>
   </w:abstractNum>
@@ -2474,7 +2263,7 @@
         <w:ind w:left="720" w:hanging="360"/>
       </w:pPr>
       <w:rPr>
-        <w:rFonts w:hint="default" w:ascii="Symbol" w:hAnsi="Symbol"/>
+        <w:rFonts w:ascii="Symbol" w:hAnsi="Symbol" w:hint="default"/>
         <w:sz w:val="20"/>
       </w:rPr>
     </w:lvl>
@@ -2490,7 +2279,7 @@
         <w:ind w:left="1440" w:hanging="360"/>
       </w:pPr>
       <w:rPr>
-        <w:rFonts w:hint="default" w:ascii="Symbol" w:hAnsi="Symbol"/>
+        <w:rFonts w:ascii="Symbol" w:hAnsi="Symbol" w:hint="default"/>
         <w:sz w:val="20"/>
       </w:rPr>
     </w:lvl>
@@ -2506,7 +2295,7 @@
         <w:ind w:left="2160" w:hanging="360"/>
       </w:pPr>
       <w:rPr>
-        <w:rFonts w:hint="default" w:ascii="Symbol" w:hAnsi="Symbol"/>
+        <w:rFonts w:ascii="Symbol" w:hAnsi="Symbol" w:hint="default"/>
         <w:sz w:val="20"/>
       </w:rPr>
     </w:lvl>
@@ -2522,7 +2311,7 @@
         <w:ind w:left="2880" w:hanging="360"/>
       </w:pPr>
       <w:rPr>
-        <w:rFonts w:hint="default" w:ascii="Symbol" w:hAnsi="Symbol"/>
+        <w:rFonts w:ascii="Symbol" w:hAnsi="Symbol" w:hint="default"/>
         <w:sz w:val="20"/>
       </w:rPr>
     </w:lvl>
@@ -2538,7 +2327,7 @@
         <w:ind w:left="3600" w:hanging="360"/>
       </w:pPr>
       <w:rPr>
-        <w:rFonts w:hint="default" w:ascii="Symbol" w:hAnsi="Symbol"/>
+        <w:rFonts w:ascii="Symbol" w:hAnsi="Symbol" w:hint="default"/>
         <w:sz w:val="20"/>
       </w:rPr>
     </w:lvl>
@@ -2554,7 +2343,7 @@
         <w:ind w:left="4320" w:hanging="360"/>
       </w:pPr>
       <w:rPr>
-        <w:rFonts w:hint="default" w:ascii="Symbol" w:hAnsi="Symbol"/>
+        <w:rFonts w:ascii="Symbol" w:hAnsi="Symbol" w:hint="default"/>
         <w:sz w:val="20"/>
       </w:rPr>
     </w:lvl>
@@ -2570,7 +2359,7 @@
         <w:ind w:left="5040" w:hanging="360"/>
       </w:pPr>
       <w:rPr>
-        <w:rFonts w:hint="default" w:ascii="Symbol" w:hAnsi="Symbol"/>
+        <w:rFonts w:ascii="Symbol" w:hAnsi="Symbol" w:hint="default"/>
         <w:sz w:val="20"/>
       </w:rPr>
     </w:lvl>
@@ -2586,7 +2375,7 @@
         <w:ind w:left="5760" w:hanging="360"/>
       </w:pPr>
       <w:rPr>
-        <w:rFonts w:hint="default" w:ascii="Symbol" w:hAnsi="Symbol"/>
+        <w:rFonts w:ascii="Symbol" w:hAnsi="Symbol" w:hint="default"/>
         <w:sz w:val="20"/>
       </w:rPr>
     </w:lvl>
@@ -2602,7 +2391,7 @@
         <w:ind w:left="6480" w:hanging="360"/>
       </w:pPr>
       <w:rPr>
-        <w:rFonts w:hint="default" w:ascii="Symbol" w:hAnsi="Symbol"/>
+        <w:rFonts w:ascii="Symbol" w:hAnsi="Symbol" w:hint="default"/>
         <w:sz w:val="20"/>
       </w:rPr>
     </w:lvl>
@@ -3075,7 +2864,7 @@
         <w:ind w:left="720" w:hanging="360"/>
       </w:pPr>
       <w:rPr>
-        <w:rFonts w:hint="default" w:ascii="Symbol" w:hAnsi="Symbol"/>
+        <w:rFonts w:ascii="Symbol" w:hAnsi="Symbol" w:hint="default"/>
         <w:sz w:val="20"/>
       </w:rPr>
     </w:lvl>
@@ -3091,7 +2880,7 @@
         <w:ind w:left="1440" w:hanging="360"/>
       </w:pPr>
       <w:rPr>
-        <w:rFonts w:hint="default" w:ascii="Symbol" w:hAnsi="Symbol"/>
+        <w:rFonts w:ascii="Symbol" w:hAnsi="Symbol" w:hint="default"/>
         <w:sz w:val="20"/>
       </w:rPr>
     </w:lvl>
@@ -3107,7 +2896,7 @@
         <w:ind w:left="2160" w:hanging="360"/>
       </w:pPr>
       <w:rPr>
-        <w:rFonts w:hint="default" w:ascii="Symbol" w:hAnsi="Symbol"/>
+        <w:rFonts w:ascii="Symbol" w:hAnsi="Symbol" w:hint="default"/>
         <w:sz w:val="20"/>
       </w:rPr>
     </w:lvl>
@@ -3123,7 +2912,7 @@
         <w:ind w:left="2880" w:hanging="360"/>
       </w:pPr>
       <w:rPr>
-        <w:rFonts w:hint="default" w:ascii="Symbol" w:hAnsi="Symbol"/>
+        <w:rFonts w:ascii="Symbol" w:hAnsi="Symbol" w:hint="default"/>
         <w:sz w:val="20"/>
       </w:rPr>
     </w:lvl>
@@ -3139,7 +2928,7 @@
         <w:ind w:left="3600" w:hanging="360"/>
       </w:pPr>
       <w:rPr>
-        <w:rFonts w:hint="default" w:ascii="Symbol" w:hAnsi="Symbol"/>
+        <w:rFonts w:ascii="Symbol" w:hAnsi="Symbol" w:hint="default"/>
         <w:sz w:val="20"/>
       </w:rPr>
     </w:lvl>
@@ -3155,7 +2944,7 @@
         <w:ind w:left="4320" w:hanging="360"/>
       </w:pPr>
       <w:rPr>
-        <w:rFonts w:hint="default" w:ascii="Symbol" w:hAnsi="Symbol"/>
+        <w:rFonts w:ascii="Symbol" w:hAnsi="Symbol" w:hint="default"/>
         <w:sz w:val="20"/>
       </w:rPr>
     </w:lvl>
@@ -3171,7 +2960,7 @@
         <w:ind w:left="5040" w:hanging="360"/>
       </w:pPr>
       <w:rPr>
-        <w:rFonts w:hint="default" w:ascii="Symbol" w:hAnsi="Symbol"/>
+        <w:rFonts w:ascii="Symbol" w:hAnsi="Symbol" w:hint="default"/>
         <w:sz w:val="20"/>
       </w:rPr>
     </w:lvl>
@@ -3187,7 +2976,7 @@
         <w:ind w:left="5760" w:hanging="360"/>
       </w:pPr>
       <w:rPr>
-        <w:rFonts w:hint="default" w:ascii="Symbol" w:hAnsi="Symbol"/>
+        <w:rFonts w:ascii="Symbol" w:hAnsi="Symbol" w:hint="default"/>
         <w:sz w:val="20"/>
       </w:rPr>
     </w:lvl>
@@ -3203,7 +2992,7 @@
         <w:ind w:left="6480" w:hanging="360"/>
       </w:pPr>
       <w:rPr>
-        <w:rFonts w:hint="default" w:ascii="Symbol" w:hAnsi="Symbol"/>
+        <w:rFonts w:ascii="Symbol" w:hAnsi="Symbol" w:hint="default"/>
         <w:sz w:val="20"/>
       </w:rPr>
     </w:lvl>
@@ -3337,7 +3126,7 @@
         <w:ind w:left="720" w:hanging="360"/>
       </w:pPr>
       <w:rPr>
-        <w:rFonts w:hint="default" w:ascii="Symbol" w:hAnsi="Symbol"/>
+        <w:rFonts w:ascii="Symbol" w:hAnsi="Symbol" w:hint="default"/>
         <w:sz w:val="20"/>
       </w:rPr>
     </w:lvl>
@@ -3353,7 +3142,7 @@
         <w:ind w:left="1440" w:hanging="360"/>
       </w:pPr>
       <w:rPr>
-        <w:rFonts w:hint="default" w:ascii="Symbol" w:hAnsi="Symbol"/>
+        <w:rFonts w:ascii="Symbol" w:hAnsi="Symbol" w:hint="default"/>
         <w:sz w:val="20"/>
       </w:rPr>
     </w:lvl>
@@ -3369,7 +3158,7 @@
         <w:ind w:left="2160" w:hanging="360"/>
       </w:pPr>
       <w:rPr>
-        <w:rFonts w:hint="default" w:ascii="Symbol" w:hAnsi="Symbol"/>
+        <w:rFonts w:ascii="Symbol" w:hAnsi="Symbol" w:hint="default"/>
         <w:sz w:val="20"/>
       </w:rPr>
     </w:lvl>
@@ -3385,7 +3174,7 @@
         <w:ind w:left="2880" w:hanging="360"/>
       </w:pPr>
       <w:rPr>
-        <w:rFonts w:hint="default" w:ascii="Symbol" w:hAnsi="Symbol"/>
+        <w:rFonts w:ascii="Symbol" w:hAnsi="Symbol" w:hint="default"/>
         <w:sz w:val="20"/>
       </w:rPr>
     </w:lvl>
@@ -3401,7 +3190,7 @@
         <w:ind w:left="3600" w:hanging="360"/>
       </w:pPr>
       <w:rPr>
-        <w:rFonts w:hint="default" w:ascii="Symbol" w:hAnsi="Symbol"/>
+        <w:rFonts w:ascii="Symbol" w:hAnsi="Symbol" w:hint="default"/>
         <w:sz w:val="20"/>
       </w:rPr>
     </w:lvl>
@@ -3417,7 +3206,7 @@
         <w:ind w:left="4320" w:hanging="360"/>
       </w:pPr>
       <w:rPr>
-        <w:rFonts w:hint="default" w:ascii="Symbol" w:hAnsi="Symbol"/>
+        <w:rFonts w:ascii="Symbol" w:hAnsi="Symbol" w:hint="default"/>
         <w:sz w:val="20"/>
       </w:rPr>
     </w:lvl>
@@ -3433,7 +3222,7 @@
         <w:ind w:left="5040" w:hanging="360"/>
       </w:pPr>
       <w:rPr>
-        <w:rFonts w:hint="default" w:ascii="Symbol" w:hAnsi="Symbol"/>
+        <w:rFonts w:ascii="Symbol" w:hAnsi="Symbol" w:hint="default"/>
         <w:sz w:val="20"/>
       </w:rPr>
     </w:lvl>
@@ -3449,7 +3238,7 @@
         <w:ind w:left="5760" w:hanging="360"/>
       </w:pPr>
       <w:rPr>
-        <w:rFonts w:hint="default" w:ascii="Symbol" w:hAnsi="Symbol"/>
+        <w:rFonts w:ascii="Symbol" w:hAnsi="Symbol" w:hint="default"/>
         <w:sz w:val="20"/>
       </w:rPr>
     </w:lvl>
@@ -3465,7 +3254,7 @@
         <w:ind w:left="6480" w:hanging="360"/>
       </w:pPr>
       <w:rPr>
-        <w:rFonts w:hint="default" w:ascii="Symbol" w:hAnsi="Symbol"/>
+        <w:rFonts w:ascii="Symbol" w:hAnsi="Symbol" w:hint="default"/>
         <w:sz w:val="20"/>
       </w:rPr>
     </w:lvl>
@@ -3825,7 +3614,7 @@
         <w:ind w:left="720" w:hanging="360"/>
       </w:pPr>
       <w:rPr>
-        <w:rFonts w:hint="default" w:ascii="Symbol" w:hAnsi="Symbol"/>
+        <w:rFonts w:ascii="Symbol" w:hAnsi="Symbol" w:hint="default"/>
         <w:sz w:val="20"/>
       </w:rPr>
     </w:lvl>
@@ -3841,7 +3630,7 @@
         <w:ind w:left="1440" w:hanging="360"/>
       </w:pPr>
       <w:rPr>
-        <w:rFonts w:hint="default" w:ascii="Symbol" w:hAnsi="Symbol"/>
+        <w:rFonts w:ascii="Symbol" w:hAnsi="Symbol" w:hint="default"/>
         <w:sz w:val="20"/>
       </w:rPr>
     </w:lvl>
@@ -3857,7 +3646,7 @@
         <w:ind w:left="2160" w:hanging="360"/>
       </w:pPr>
       <w:rPr>
-        <w:rFonts w:hint="default" w:ascii="Symbol" w:hAnsi="Symbol"/>
+        <w:rFonts w:ascii="Symbol" w:hAnsi="Symbol" w:hint="default"/>
         <w:sz w:val="20"/>
       </w:rPr>
     </w:lvl>
@@ -3873,7 +3662,7 @@
         <w:ind w:left="2880" w:hanging="360"/>
       </w:pPr>
       <w:rPr>
-        <w:rFonts w:hint="default" w:ascii="Symbol" w:hAnsi="Symbol"/>
+        <w:rFonts w:ascii="Symbol" w:hAnsi="Symbol" w:hint="default"/>
         <w:sz w:val="20"/>
       </w:rPr>
     </w:lvl>
@@ -3889,7 +3678,7 @@
         <w:ind w:left="3600" w:hanging="360"/>
       </w:pPr>
       <w:rPr>
-        <w:rFonts w:hint="default" w:ascii="Symbol" w:hAnsi="Symbol"/>
+        <w:rFonts w:ascii="Symbol" w:hAnsi="Symbol" w:hint="default"/>
         <w:sz w:val="20"/>
       </w:rPr>
     </w:lvl>
@@ -3905,7 +3694,7 @@
         <w:ind w:left="4320" w:hanging="360"/>
       </w:pPr>
       <w:rPr>
-        <w:rFonts w:hint="default" w:ascii="Symbol" w:hAnsi="Symbol"/>
+        <w:rFonts w:ascii="Symbol" w:hAnsi="Symbol" w:hint="default"/>
         <w:sz w:val="20"/>
       </w:rPr>
     </w:lvl>
@@ -3921,7 +3710,7 @@
         <w:ind w:left="5040" w:hanging="360"/>
       </w:pPr>
       <w:rPr>
-        <w:rFonts w:hint="default" w:ascii="Symbol" w:hAnsi="Symbol"/>
+        <w:rFonts w:ascii="Symbol" w:hAnsi="Symbol" w:hint="default"/>
         <w:sz w:val="20"/>
       </w:rPr>
     </w:lvl>
@@ -3937,7 +3726,7 @@
         <w:ind w:left="5760" w:hanging="360"/>
       </w:pPr>
       <w:rPr>
-        <w:rFonts w:hint="default" w:ascii="Symbol" w:hAnsi="Symbol"/>
+        <w:rFonts w:ascii="Symbol" w:hAnsi="Symbol" w:hint="default"/>
         <w:sz w:val="20"/>
       </w:rPr>
     </w:lvl>
@@ -3953,7 +3742,7 @@
         <w:ind w:left="6480" w:hanging="360"/>
       </w:pPr>
       <w:rPr>
-        <w:rFonts w:hint="default" w:ascii="Symbol" w:hAnsi="Symbol"/>
+        <w:rFonts w:ascii="Symbol" w:hAnsi="Symbol" w:hint="default"/>
         <w:sz w:val="20"/>
       </w:rPr>
     </w:lvl>
@@ -4072,6 +3861,119 @@
     </w:lvl>
   </w:abstractNum>
   <w:abstractNum w:abstractNumId="18" w15:restartNumberingAfterBreak="0">
+    <w:nsid w:val="671F51F7"/>
+    <w:multiLevelType w:val="hybridMultilevel"/>
+    <w:tmpl w:val="7A5E0AEA"/>
+    <w:lvl w:ilvl="0" w:tplc="08090001">
+      <w:start w:val="1"/>
+      <w:numFmt w:val="bullet"/>
+      <w:lvlText w:val=""/>
+      <w:lvlJc w:val="left"/>
+      <w:pPr>
+        <w:ind w:left="1440" w:hanging="360"/>
+      </w:pPr>
+      <w:rPr>
+        <w:rFonts w:ascii="Symbol" w:hAnsi="Symbol" w:hint="default"/>
+      </w:rPr>
+    </w:lvl>
+    <w:lvl w:ilvl="1" w:tplc="08090003" w:tentative="1">
+      <w:start w:val="1"/>
+      <w:numFmt w:val="bullet"/>
+      <w:lvlText w:val="o"/>
+      <w:lvlJc w:val="left"/>
+      <w:pPr>
+        <w:ind w:left="2160" w:hanging="360"/>
+      </w:pPr>
+      <w:rPr>
+        <w:rFonts w:ascii="Courier New" w:hAnsi="Courier New" w:cs="Courier New" w:hint="default"/>
+      </w:rPr>
+    </w:lvl>
+    <w:lvl w:ilvl="2" w:tplc="08090005" w:tentative="1">
+      <w:start w:val="1"/>
+      <w:numFmt w:val="bullet"/>
+      <w:lvlText w:val=""/>
+      <w:lvlJc w:val="left"/>
+      <w:pPr>
+        <w:ind w:left="2880" w:hanging="360"/>
+      </w:pPr>
+      <w:rPr>
+        <w:rFonts w:ascii="Wingdings" w:hAnsi="Wingdings" w:hint="default"/>
+      </w:rPr>
+    </w:lvl>
+    <w:lvl w:ilvl="3" w:tplc="08090001" w:tentative="1">
+      <w:start w:val="1"/>
+      <w:numFmt w:val="bullet"/>
+      <w:lvlText w:val=""/>
+      <w:lvlJc w:val="left"/>
+      <w:pPr>
+        <w:ind w:left="3600" w:hanging="360"/>
+      </w:pPr>
+      <w:rPr>
+        <w:rFonts w:ascii="Symbol" w:hAnsi="Symbol" w:hint="default"/>
+      </w:rPr>
+    </w:lvl>
+    <w:lvl w:ilvl="4" w:tplc="08090003" w:tentative="1">
+      <w:start w:val="1"/>
+      <w:numFmt w:val="bullet"/>
+      <w:lvlText w:val="o"/>
+      <w:lvlJc w:val="left"/>
+      <w:pPr>
+        <w:ind w:left="4320" w:hanging="360"/>
+      </w:pPr>
+      <w:rPr>
+        <w:rFonts w:ascii="Courier New" w:hAnsi="Courier New" w:cs="Courier New" w:hint="default"/>
+      </w:rPr>
+    </w:lvl>
+    <w:lvl w:ilvl="5" w:tplc="08090005" w:tentative="1">
+      <w:start w:val="1"/>
+      <w:numFmt w:val="bullet"/>
+      <w:lvlText w:val=""/>
+      <w:lvlJc w:val="left"/>
+      <w:pPr>
+        <w:ind w:left="5040" w:hanging="360"/>
+      </w:pPr>
+      <w:rPr>
+        <w:rFonts w:ascii="Wingdings" w:hAnsi="Wingdings" w:hint="default"/>
+      </w:rPr>
+    </w:lvl>
+    <w:lvl w:ilvl="6" w:tplc="08090001" w:tentative="1">
+      <w:start w:val="1"/>
+      <w:numFmt w:val="bullet"/>
+      <w:lvlText w:val=""/>
+      <w:lvlJc w:val="left"/>
+      <w:pPr>
+        <w:ind w:left="5760" w:hanging="360"/>
+      </w:pPr>
+      <w:rPr>
+        <w:rFonts w:ascii="Symbol" w:hAnsi="Symbol" w:hint="default"/>
+      </w:rPr>
+    </w:lvl>
+    <w:lvl w:ilvl="7" w:tplc="08090003" w:tentative="1">
+      <w:start w:val="1"/>
+      <w:numFmt w:val="bullet"/>
+      <w:lvlText w:val="o"/>
+      <w:lvlJc w:val="left"/>
+      <w:pPr>
+        <w:ind w:left="6480" w:hanging="360"/>
+      </w:pPr>
+      <w:rPr>
+        <w:rFonts w:ascii="Courier New" w:hAnsi="Courier New" w:cs="Courier New" w:hint="default"/>
+      </w:rPr>
+    </w:lvl>
+    <w:lvl w:ilvl="8" w:tplc="08090005" w:tentative="1">
+      <w:start w:val="1"/>
+      <w:numFmt w:val="bullet"/>
+      <w:lvlText w:val=""/>
+      <w:lvlJc w:val="left"/>
+      <w:pPr>
+        <w:ind w:left="7200" w:hanging="360"/>
+      </w:pPr>
+      <w:rPr>
+        <w:rFonts w:ascii="Wingdings" w:hAnsi="Wingdings" w:hint="default"/>
+      </w:rPr>
+    </w:lvl>
+  </w:abstractNum>
+  <w:abstractNum w:abstractNumId="19" w15:restartNumberingAfterBreak="0">
     <w:nsid w:val="73BC3AE7"/>
     <w:multiLevelType w:val="multilevel"/>
     <w:tmpl w:val="FD08A5BA"/>
@@ -4184,7 +4086,7 @@
       </w:pPr>
     </w:lvl>
   </w:abstractNum>
-  <w:abstractNum w:abstractNumId="19" w15:restartNumberingAfterBreak="0">
+  <w:abstractNum w:abstractNumId="20" w15:restartNumberingAfterBreak="0">
     <w:nsid w:val="7C7016AA"/>
     <w:multiLevelType w:val="multilevel"/>
     <w:tmpl w:val="4AD40BB8"/>
@@ -4297,7 +4199,7 @@
       </w:pPr>
     </w:lvl>
   </w:abstractNum>
-  <w:abstractNum w:abstractNumId="20" w15:restartNumberingAfterBreak="0">
+  <w:abstractNum w:abstractNumId="21" w15:restartNumberingAfterBreak="0">
     <w:nsid w:val="7C7144E2"/>
     <w:multiLevelType w:val="multilevel"/>
     <w:tmpl w:val="A23ED562"/>
@@ -4313,7 +4215,7 @@
         <w:ind w:left="720" w:hanging="360"/>
       </w:pPr>
       <w:rPr>
-        <w:rFonts w:hint="default" w:ascii="Symbol" w:hAnsi="Symbol"/>
+        <w:rFonts w:ascii="Symbol" w:hAnsi="Symbol" w:hint="default"/>
         <w:sz w:val="20"/>
       </w:rPr>
     </w:lvl>
@@ -4329,7 +4231,7 @@
         <w:ind w:left="1440" w:hanging="360"/>
       </w:pPr>
       <w:rPr>
-        <w:rFonts w:hint="default" w:ascii="Symbol" w:hAnsi="Symbol"/>
+        <w:rFonts w:ascii="Symbol" w:hAnsi="Symbol" w:hint="default"/>
         <w:sz w:val="20"/>
       </w:rPr>
     </w:lvl>
@@ -4345,7 +4247,7 @@
         <w:ind w:left="2160" w:hanging="360"/>
       </w:pPr>
       <w:rPr>
-        <w:rFonts w:hint="default" w:ascii="Symbol" w:hAnsi="Symbol"/>
+        <w:rFonts w:ascii="Symbol" w:hAnsi="Symbol" w:hint="default"/>
         <w:sz w:val="20"/>
       </w:rPr>
     </w:lvl>
@@ -4361,7 +4263,7 @@
         <w:ind w:left="2880" w:hanging="360"/>
       </w:pPr>
       <w:rPr>
-        <w:rFonts w:hint="default" w:ascii="Symbol" w:hAnsi="Symbol"/>
+        <w:rFonts w:ascii="Symbol" w:hAnsi="Symbol" w:hint="default"/>
         <w:sz w:val="20"/>
       </w:rPr>
     </w:lvl>
@@ -4377,7 +4279,7 @@
         <w:ind w:left="3600" w:hanging="360"/>
       </w:pPr>
       <w:rPr>
-        <w:rFonts w:hint="default" w:ascii="Symbol" w:hAnsi="Symbol"/>
+        <w:rFonts w:ascii="Symbol" w:hAnsi="Symbol" w:hint="default"/>
         <w:sz w:val="20"/>
       </w:rPr>
     </w:lvl>
@@ -4393,7 +4295,7 @@
         <w:ind w:left="4320" w:hanging="360"/>
       </w:pPr>
       <w:rPr>
-        <w:rFonts w:hint="default" w:ascii="Symbol" w:hAnsi="Symbol"/>
+        <w:rFonts w:ascii="Symbol" w:hAnsi="Symbol" w:hint="default"/>
         <w:sz w:val="20"/>
       </w:rPr>
     </w:lvl>
@@ -4409,7 +4311,7 @@
         <w:ind w:left="5040" w:hanging="360"/>
       </w:pPr>
       <w:rPr>
-        <w:rFonts w:hint="default" w:ascii="Symbol" w:hAnsi="Symbol"/>
+        <w:rFonts w:ascii="Symbol" w:hAnsi="Symbol" w:hint="default"/>
         <w:sz w:val="20"/>
       </w:rPr>
     </w:lvl>
@@ -4425,7 +4327,7 @@
         <w:ind w:left="5760" w:hanging="360"/>
       </w:pPr>
       <w:rPr>
-        <w:rFonts w:hint="default" w:ascii="Symbol" w:hAnsi="Symbol"/>
+        <w:rFonts w:ascii="Symbol" w:hAnsi="Symbol" w:hint="default"/>
         <w:sz w:val="20"/>
       </w:rPr>
     </w:lvl>
@@ -4441,7 +4343,7 @@
         <w:ind w:left="6480" w:hanging="360"/>
       </w:pPr>
       <w:rPr>
-        <w:rFonts w:hint="default" w:ascii="Symbol" w:hAnsi="Symbol"/>
+        <w:rFonts w:ascii="Symbol" w:hAnsi="Symbol" w:hint="default"/>
         <w:sz w:val="20"/>
       </w:rPr>
     </w:lvl>
@@ -4450,7 +4352,7 @@
     <w:abstractNumId w:val="16"/>
   </w:num>
   <w:num w:numId="2" w16cid:durableId="1163547805">
-    <w:abstractNumId w:val="20"/>
+    <w:abstractNumId w:val="21"/>
   </w:num>
   <w:num w:numId="3" w16cid:durableId="1555198437">
     <w:abstractNumId w:val="10"/>
@@ -4462,7 +4364,7 @@
     <w:abstractNumId w:val="12"/>
   </w:num>
   <w:num w:numId="6" w16cid:durableId="1018236818">
-    <w:abstractNumId w:val="18"/>
+    <w:abstractNumId w:val="19"/>
   </w:num>
   <w:num w:numId="7" w16cid:durableId="1935630750">
     <w:abstractNumId w:val="14"/>
@@ -4483,7 +4385,7 @@
     <w:abstractNumId w:val="1"/>
   </w:num>
   <w:num w:numId="13" w16cid:durableId="1773041282">
-    <w:abstractNumId w:val="19"/>
+    <w:abstractNumId w:val="20"/>
   </w:num>
   <w:num w:numId="14" w16cid:durableId="1212841565">
     <w:abstractNumId w:val="13"/>
@@ -4508,15 +4410,9 @@
   </w:num>
   <w:num w:numId="21" w16cid:durableId="1591085087">
     <w:abstractNumId w:val="4"/>
-    <w:lvlOverride w:ilvl="0"/>
-    <w:lvlOverride w:ilvl="1"/>
-    <w:lvlOverride w:ilvl="2"/>
-    <w:lvlOverride w:ilvl="3"/>
-    <w:lvlOverride w:ilvl="4"/>
-    <w:lvlOverride w:ilvl="5"/>
-    <w:lvlOverride w:ilvl="6"/>
-    <w:lvlOverride w:ilvl="7"/>
-    <w:lvlOverride w:ilvl="8"/>
+  </w:num>
+  <w:num w:numId="22" w16cid:durableId="80032780">
+    <w:abstractNumId w:val="18"/>
   </w:num>
 </w:numbering>
 </file>
@@ -4526,7 +4422,7 @@
   <w:docDefaults>
     <w:rPrDefault>
       <w:rPr>
-        <w:rFonts w:asciiTheme="minorHAnsi" w:hAnsiTheme="minorHAnsi" w:eastAsiaTheme="minorHAnsi" w:cstheme="minorBidi"/>
+        <w:rFonts w:asciiTheme="minorHAnsi" w:eastAsiaTheme="minorHAnsi" w:hAnsiTheme="minorHAnsi" w:cstheme="minorBidi"/>
         <w:kern w:val="2"/>
         <w:sz w:val="24"/>
         <w:szCs w:val="24"/>
@@ -4543,14 +4439,14 @@
   <w:latentStyles w:defLockedState="0" w:defUIPriority="99" w:defSemiHidden="0" w:defUnhideWhenUsed="0" w:defQFormat="0" w:count="376">
     <w:lsdException w:name="Normal" w:uiPriority="0" w:qFormat="1"/>
     <w:lsdException w:name="heading 1" w:uiPriority="9" w:qFormat="1"/>
-    <w:lsdException w:name="heading 2" w:uiPriority="9" w:semiHidden="1" w:unhideWhenUsed="1" w:qFormat="1"/>
-    <w:lsdException w:name="heading 3" w:uiPriority="9" w:semiHidden="1" w:unhideWhenUsed="1" w:qFormat="1"/>
-    <w:lsdException w:name="heading 4" w:uiPriority="9" w:semiHidden="1" w:unhideWhenUsed="1" w:qFormat="1"/>
-    <w:lsdException w:name="heading 5" w:uiPriority="9" w:semiHidden="1" w:unhideWhenUsed="1" w:qFormat="1"/>
-    <w:lsdException w:name="heading 6" w:uiPriority="9" w:semiHidden="1" w:unhideWhenUsed="1" w:qFormat="1"/>
-    <w:lsdException w:name="heading 7" w:uiPriority="9" w:semiHidden="1" w:unhideWhenUsed="1" w:qFormat="1"/>
-    <w:lsdException w:name="heading 8" w:uiPriority="9" w:semiHidden="1" w:unhideWhenUsed="1" w:qFormat="1"/>
-    <w:lsdException w:name="heading 9" w:uiPriority="9" w:semiHidden="1" w:unhideWhenUsed="1" w:qFormat="1"/>
+    <w:lsdException w:name="heading 2" w:semiHidden="1" w:uiPriority="9" w:unhideWhenUsed="1" w:qFormat="1"/>
+    <w:lsdException w:name="heading 3" w:semiHidden="1" w:uiPriority="9" w:unhideWhenUsed="1" w:qFormat="1"/>
+    <w:lsdException w:name="heading 4" w:semiHidden="1" w:uiPriority="9" w:unhideWhenUsed="1" w:qFormat="1"/>
+    <w:lsdException w:name="heading 5" w:semiHidden="1" w:uiPriority="9" w:unhideWhenUsed="1" w:qFormat="1"/>
+    <w:lsdException w:name="heading 6" w:semiHidden="1" w:uiPriority="9" w:unhideWhenUsed="1" w:qFormat="1"/>
+    <w:lsdException w:name="heading 7" w:semiHidden="1" w:uiPriority="9" w:unhideWhenUsed="1" w:qFormat="1"/>
+    <w:lsdException w:name="heading 8" w:semiHidden="1" w:uiPriority="9" w:unhideWhenUsed="1" w:qFormat="1"/>
+    <w:lsdException w:name="heading 9" w:semiHidden="1" w:uiPriority="9" w:unhideWhenUsed="1" w:qFormat="1"/>
     <w:lsdException w:name="index 1" w:semiHidden="1" w:unhideWhenUsed="1"/>
     <w:lsdException w:name="index 2" w:semiHidden="1" w:unhideWhenUsed="1"/>
     <w:lsdException w:name="index 3" w:semiHidden="1" w:unhideWhenUsed="1"/>
@@ -4560,22 +4456,22 @@
     <w:lsdException w:name="index 7" w:semiHidden="1" w:unhideWhenUsed="1"/>
     <w:lsdException w:name="index 8" w:semiHidden="1" w:unhideWhenUsed="1"/>
     <w:lsdException w:name="index 9" w:semiHidden="1" w:unhideWhenUsed="1"/>
-    <w:lsdException w:name="toc 1" w:uiPriority="39" w:semiHidden="1" w:unhideWhenUsed="1"/>
-    <w:lsdException w:name="toc 2" w:uiPriority="39" w:semiHidden="1" w:unhideWhenUsed="1"/>
-    <w:lsdException w:name="toc 3" w:uiPriority="39" w:semiHidden="1" w:unhideWhenUsed="1"/>
-    <w:lsdException w:name="toc 4" w:uiPriority="39" w:semiHidden="1" w:unhideWhenUsed="1"/>
-    <w:lsdException w:name="toc 5" w:uiPriority="39" w:semiHidden="1" w:unhideWhenUsed="1"/>
-    <w:lsdException w:name="toc 6" w:uiPriority="39" w:semiHidden="1" w:unhideWhenUsed="1"/>
-    <w:lsdException w:name="toc 7" w:uiPriority="39" w:semiHidden="1" w:unhideWhenUsed="1"/>
-    <w:lsdException w:name="toc 8" w:uiPriority="39" w:semiHidden="1" w:unhideWhenUsed="1"/>
-    <w:lsdException w:name="toc 9" w:uiPriority="39" w:semiHidden="1" w:unhideWhenUsed="1"/>
+    <w:lsdException w:name="toc 1" w:semiHidden="1" w:uiPriority="39" w:unhideWhenUsed="1"/>
+    <w:lsdException w:name="toc 2" w:semiHidden="1" w:uiPriority="39" w:unhideWhenUsed="1"/>
+    <w:lsdException w:name="toc 3" w:semiHidden="1" w:uiPriority="39" w:unhideWhenUsed="1"/>
+    <w:lsdException w:name="toc 4" w:semiHidden="1" w:uiPriority="39" w:unhideWhenUsed="1"/>
+    <w:lsdException w:name="toc 5" w:semiHidden="1" w:uiPriority="39" w:unhideWhenUsed="1"/>
+    <w:lsdException w:name="toc 6" w:semiHidden="1" w:uiPriority="39" w:unhideWhenUsed="1"/>
+    <w:lsdException w:name="toc 7" w:semiHidden="1" w:uiPriority="39" w:unhideWhenUsed="1"/>
+    <w:lsdException w:name="toc 8" w:semiHidden="1" w:uiPriority="39" w:unhideWhenUsed="1"/>
+    <w:lsdException w:name="toc 9" w:semiHidden="1" w:uiPriority="39" w:unhideWhenUsed="1"/>
     <w:lsdException w:name="Normal Indent" w:semiHidden="1" w:unhideWhenUsed="1"/>
     <w:lsdException w:name="footnote text" w:semiHidden="1" w:unhideWhenUsed="1"/>
     <w:lsdException w:name="annotation text" w:semiHidden="1" w:unhideWhenUsed="1"/>
     <w:lsdException w:name="header" w:semiHidden="1" w:unhideWhenUsed="1"/>
     <w:lsdException w:name="footer" w:semiHidden="1" w:unhideWhenUsed="1"/>
     <w:lsdException w:name="index heading" w:semiHidden="1" w:unhideWhenUsed="1"/>
-    <w:lsdException w:name="caption" w:uiPriority="35" w:semiHidden="1" w:unhideWhenUsed="1" w:qFormat="1"/>
+    <w:lsdException w:name="caption" w:semiHidden="1" w:uiPriority="35" w:unhideWhenUsed="1" w:qFormat="1"/>
     <w:lsdException w:name="table of figures" w:semiHidden="1" w:unhideWhenUsed="1"/>
     <w:lsdException w:name="envelope address" w:semiHidden="1" w:unhideWhenUsed="1"/>
     <w:lsdException w:name="envelope return" w:semiHidden="1" w:unhideWhenUsed="1"/>
@@ -4606,7 +4502,7 @@
     <w:lsdException w:name="Title" w:uiPriority="10" w:qFormat="1"/>
     <w:lsdException w:name="Closing" w:semiHidden="1" w:unhideWhenUsed="1"/>
     <w:lsdException w:name="Signature" w:semiHidden="1" w:unhideWhenUsed="1"/>
-    <w:lsdException w:name="Default Paragraph Font" w:uiPriority="1" w:semiHidden="1" w:unhideWhenUsed="1"/>
+    <w:lsdException w:name="Default Paragraph Font" w:semiHidden="1" w:uiPriority="1" w:unhideWhenUsed="1"/>
     <w:lsdException w:name="Body Text" w:semiHidden="1" w:unhideWhenUsed="1"/>
     <w:lsdException w:name="Body Text Indent" w:semiHidden="1" w:unhideWhenUsed="1"/>
     <w:lsdException w:name="List Continue" w:semiHidden="1" w:unhideWhenUsed="1"/>
@@ -4806,8 +4702,8 @@
     <w:lsdException w:name="Subtle Reference" w:uiPriority="31" w:qFormat="1"/>
     <w:lsdException w:name="Intense Reference" w:uiPriority="32" w:qFormat="1"/>
     <w:lsdException w:name="Book Title" w:uiPriority="33" w:qFormat="1"/>
-    <w:lsdException w:name="Bibliography" w:uiPriority="37" w:semiHidden="1" w:unhideWhenUsed="1"/>
-    <w:lsdException w:name="TOC Heading" w:uiPriority="39" w:semiHidden="1" w:unhideWhenUsed="1" w:qFormat="1"/>
+    <w:lsdException w:name="Bibliography" w:semiHidden="1" w:uiPriority="37" w:unhideWhenUsed="1"/>
+    <w:lsdException w:name="TOC Heading" w:semiHidden="1" w:uiPriority="39" w:unhideWhenUsed="1" w:qFormat="1"/>
     <w:lsdException w:name="Plain Table 1" w:uiPriority="41"/>
     <w:lsdException w:name="Plain Table 2" w:uiPriority="42"/>
     <w:lsdException w:name="Plain Table 3" w:uiPriority="43"/>
@@ -4918,7 +4814,7 @@
     <w:lsdException w:name="Unresolved Mention" w:semiHidden="1" w:unhideWhenUsed="1"/>
     <w:lsdException w:name="Smart Link" w:semiHidden="1" w:unhideWhenUsed="1"/>
   </w:latentStyles>
-  <w:style w:type="paragraph" w:styleId="Normal" w:default="1">
+  <w:style w:type="paragraph" w:default="1" w:styleId="Normal">
     <w:name w:val="Normal"/>
     <w:qFormat/>
   </w:style>
@@ -4937,7 +4833,7 @@
       <w:outlineLvl w:val="0"/>
     </w:pPr>
     <w:rPr>
-      <w:rFonts w:asciiTheme="majorHAnsi" w:hAnsiTheme="majorHAnsi" w:eastAsiaTheme="majorEastAsia" w:cstheme="majorBidi"/>
+      <w:rFonts w:asciiTheme="majorHAnsi" w:eastAsiaTheme="majorEastAsia" w:hAnsiTheme="majorHAnsi" w:cstheme="majorBidi"/>
       <w:color w:val="2F5496" w:themeColor="accent1" w:themeShade="BF"/>
       <w:sz w:val="40"/>
       <w:szCs w:val="40"/>
@@ -4960,7 +4856,7 @@
       <w:outlineLvl w:val="1"/>
     </w:pPr>
     <w:rPr>
-      <w:rFonts w:asciiTheme="majorHAnsi" w:hAnsiTheme="majorHAnsi" w:eastAsiaTheme="majorEastAsia" w:cstheme="majorBidi"/>
+      <w:rFonts w:asciiTheme="majorHAnsi" w:eastAsiaTheme="majorEastAsia" w:hAnsiTheme="majorHAnsi" w:cstheme="majorBidi"/>
       <w:color w:val="2F5496" w:themeColor="accent1" w:themeShade="BF"/>
       <w:sz w:val="32"/>
       <w:szCs w:val="32"/>
@@ -5121,12 +5017,13 @@
       <w:color w:val="272727" w:themeColor="text1" w:themeTint="D8"/>
     </w:rPr>
   </w:style>
-  <w:style w:type="character" w:styleId="DefaultParagraphFont" w:default="1">
+  <w:style w:type="character" w:default="1" w:styleId="DefaultParagraphFont">
     <w:name w:val="Default Paragraph Font"/>
     <w:uiPriority w:val="1"/>
+    <w:semiHidden/>
     <w:unhideWhenUsed/>
   </w:style>
-  <w:style w:type="table" w:styleId="TableNormal" w:default="1">
+  <w:style w:type="table" w:default="1" w:styleId="TableNormal">
     <w:name w:val="Normal Table"/>
     <w:uiPriority w:val="99"/>
     <w:semiHidden/>
@@ -5141,26 +5038,26 @@
       </w:tblCellMar>
     </w:tblPr>
   </w:style>
-  <w:style w:type="numbering" w:styleId="NoList" w:default="1">
+  <w:style w:type="numbering" w:default="1" w:styleId="NoList">
     <w:name w:val="No List"/>
     <w:uiPriority w:val="99"/>
     <w:semiHidden/>
     <w:unhideWhenUsed/>
   </w:style>
-  <w:style w:type="character" w:styleId="Heading1Char" w:customStyle="1">
+  <w:style w:type="character" w:customStyle="1" w:styleId="Heading1Char">
     <w:name w:val="Heading 1 Char"/>
     <w:basedOn w:val="DefaultParagraphFont"/>
     <w:link w:val="Heading1"/>
     <w:uiPriority w:val="9"/>
     <w:rsid w:val="006B234B"/>
     <w:rPr>
-      <w:rFonts w:asciiTheme="majorHAnsi" w:hAnsiTheme="majorHAnsi" w:eastAsiaTheme="majorEastAsia" w:cstheme="majorBidi"/>
+      <w:rFonts w:asciiTheme="majorHAnsi" w:eastAsiaTheme="majorEastAsia" w:hAnsiTheme="majorHAnsi" w:cstheme="majorBidi"/>
       <w:color w:val="2F5496" w:themeColor="accent1" w:themeShade="BF"/>
       <w:sz w:val="40"/>
       <w:szCs w:val="40"/>
     </w:rPr>
   </w:style>
-  <w:style w:type="character" w:styleId="Heading2Char" w:customStyle="1">
+  <w:style w:type="character" w:customStyle="1" w:styleId="Heading2Char">
     <w:name w:val="Heading 2 Char"/>
     <w:basedOn w:val="DefaultParagraphFont"/>
     <w:link w:val="Heading2"/>
@@ -5168,13 +5065,13 @@
     <w:semiHidden/>
     <w:rsid w:val="006B234B"/>
     <w:rPr>
-      <w:rFonts w:asciiTheme="majorHAnsi" w:hAnsiTheme="majorHAnsi" w:eastAsiaTheme="majorEastAsia" w:cstheme="majorBidi"/>
+      <w:rFonts w:asciiTheme="majorHAnsi" w:eastAsiaTheme="majorEastAsia" w:hAnsiTheme="majorHAnsi" w:cstheme="majorBidi"/>
       <w:color w:val="2F5496" w:themeColor="accent1" w:themeShade="BF"/>
       <w:sz w:val="32"/>
       <w:szCs w:val="32"/>
     </w:rPr>
   </w:style>
-  <w:style w:type="character" w:styleId="Heading3Char" w:customStyle="1">
+  <w:style w:type="character" w:customStyle="1" w:styleId="Heading3Char">
     <w:name w:val="Heading 3 Char"/>
     <w:basedOn w:val="DefaultParagraphFont"/>
     <w:link w:val="Heading3"/>
@@ -5188,7 +5085,7 @@
       <w:szCs w:val="28"/>
     </w:rPr>
   </w:style>
-  <w:style w:type="character" w:styleId="Heading4Char" w:customStyle="1">
+  <w:style w:type="character" w:customStyle="1" w:styleId="Heading4Char">
     <w:name w:val="Heading 4 Char"/>
     <w:basedOn w:val="DefaultParagraphFont"/>
     <w:link w:val="Heading4"/>
@@ -5202,7 +5099,7 @@
       <w:color w:val="2F5496" w:themeColor="accent1" w:themeShade="BF"/>
     </w:rPr>
   </w:style>
-  <w:style w:type="character" w:styleId="Heading5Char" w:customStyle="1">
+  <w:style w:type="character" w:customStyle="1" w:styleId="Heading5Char">
     <w:name w:val="Heading 5 Char"/>
     <w:basedOn w:val="DefaultParagraphFont"/>
     <w:link w:val="Heading5"/>
@@ -5214,7 +5111,7 @@
       <w:color w:val="2F5496" w:themeColor="accent1" w:themeShade="BF"/>
     </w:rPr>
   </w:style>
-  <w:style w:type="character" w:styleId="Heading6Char" w:customStyle="1">
+  <w:style w:type="character" w:customStyle="1" w:styleId="Heading6Char">
     <w:name w:val="Heading 6 Char"/>
     <w:basedOn w:val="DefaultParagraphFont"/>
     <w:link w:val="Heading6"/>
@@ -5228,7 +5125,7 @@
       <w:color w:val="595959" w:themeColor="text1" w:themeTint="A6"/>
     </w:rPr>
   </w:style>
-  <w:style w:type="character" w:styleId="Heading7Char" w:customStyle="1">
+  <w:style w:type="character" w:customStyle="1" w:styleId="Heading7Char">
     <w:name w:val="Heading 7 Char"/>
     <w:basedOn w:val="DefaultParagraphFont"/>
     <w:link w:val="Heading7"/>
@@ -5240,7 +5137,7 @@
       <w:color w:val="595959" w:themeColor="text1" w:themeTint="A6"/>
     </w:rPr>
   </w:style>
-  <w:style w:type="character" w:styleId="Heading8Char" w:customStyle="1">
+  <w:style w:type="character" w:customStyle="1" w:styleId="Heading8Char">
     <w:name w:val="Heading 8 Char"/>
     <w:basedOn w:val="DefaultParagraphFont"/>
     <w:link w:val="Heading8"/>
@@ -5254,7 +5151,7 @@
       <w:color w:val="272727" w:themeColor="text1" w:themeTint="D8"/>
     </w:rPr>
   </w:style>
-  <w:style w:type="character" w:styleId="Heading9Char" w:customStyle="1">
+  <w:style w:type="character" w:customStyle="1" w:styleId="Heading9Char">
     <w:name w:val="Heading 9 Char"/>
     <w:basedOn w:val="DefaultParagraphFont"/>
     <w:link w:val="Heading9"/>
@@ -5279,21 +5176,21 @@
       <w:contextualSpacing/>
     </w:pPr>
     <w:rPr>
-      <w:rFonts w:asciiTheme="majorHAnsi" w:hAnsiTheme="majorHAnsi" w:eastAsiaTheme="majorEastAsia" w:cstheme="majorBidi"/>
+      <w:rFonts w:asciiTheme="majorHAnsi" w:eastAsiaTheme="majorEastAsia" w:hAnsiTheme="majorHAnsi" w:cstheme="majorBidi"/>
       <w:spacing w:val="-10"/>
       <w:kern w:val="28"/>
       <w:sz w:val="56"/>
       <w:szCs w:val="56"/>
     </w:rPr>
   </w:style>
-  <w:style w:type="character" w:styleId="TitleChar" w:customStyle="1">
+  <w:style w:type="character" w:customStyle="1" w:styleId="TitleChar">
     <w:name w:val="Title Char"/>
     <w:basedOn w:val="DefaultParagraphFont"/>
     <w:link w:val="Title"/>
     <w:uiPriority w:val="10"/>
     <w:rsid w:val="006B234B"/>
     <w:rPr>
-      <w:rFonts w:asciiTheme="majorHAnsi" w:hAnsiTheme="majorHAnsi" w:eastAsiaTheme="majorEastAsia" w:cstheme="majorBidi"/>
+      <w:rFonts w:asciiTheme="majorHAnsi" w:eastAsiaTheme="majorEastAsia" w:hAnsiTheme="majorHAnsi" w:cstheme="majorBidi"/>
       <w:spacing w:val="-10"/>
       <w:kern w:val="28"/>
       <w:sz w:val="56"/>
@@ -5321,7 +5218,7 @@
       <w:szCs w:val="28"/>
     </w:rPr>
   </w:style>
-  <w:style w:type="character" w:styleId="SubtitleChar" w:customStyle="1">
+  <w:style w:type="character" w:customStyle="1" w:styleId="SubtitleChar">
     <w:name w:val="Subtitle Char"/>
     <w:basedOn w:val="DefaultParagraphFont"/>
     <w:link w:val="Subtitle"/>
@@ -5353,7 +5250,7 @@
       <w:color w:val="404040" w:themeColor="text1" w:themeTint="BF"/>
     </w:rPr>
   </w:style>
-  <w:style w:type="character" w:styleId="QuoteChar" w:customStyle="1">
+  <w:style w:type="character" w:customStyle="1" w:styleId="QuoteChar">
     <w:name w:val="Quote Char"/>
     <w:basedOn w:val="DefaultParagraphFont"/>
     <w:link w:val="Quote"/>
@@ -5398,8 +5295,8 @@
     <w:rsid w:val="006B234B"/>
     <w:pPr>
       <w:pBdr>
-        <w:top w:val="single" w:color="2F5496" w:themeColor="accent1" w:themeShade="BF" w:sz="4" w:space="10"/>
-        <w:bottom w:val="single" w:color="2F5496" w:themeColor="accent1" w:themeShade="BF" w:sz="4" w:space="10"/>
+        <w:top w:val="single" w:sz="4" w:space="10" w:color="2F5496" w:themeColor="accent1" w:themeShade="BF"/>
+        <w:bottom w:val="single" w:sz="4" w:space="10" w:color="2F5496" w:themeColor="accent1" w:themeShade="BF"/>
       </w:pBdr>
       <w:spacing w:before="360" w:after="360"/>
       <w:ind w:left="864" w:right="864"/>
@@ -5411,7 +5308,7 @@
       <w:color w:val="2F5496" w:themeColor="accent1" w:themeShade="BF"/>
     </w:rPr>
   </w:style>
-  <w:style w:type="character" w:styleId="IntenseQuoteChar" w:customStyle="1">
+  <w:style w:type="character" w:customStyle="1" w:styleId="IntenseQuoteChar">
     <w:name w:val="Intense Quote Char"/>
     <w:basedOn w:val="DefaultParagraphFont"/>
     <w:link w:val="IntenseQuote"/>
@@ -5438,9 +5335,9 @@
     </w:rPr>
   </w:style>
   <w:style w:type="character" w:styleId="Hyperlink">
-    <w:uiPriority w:val="99"/>
     <w:name w:val="Hyperlink"/>
     <w:basedOn w:val="DefaultParagraphFont"/>
+    <w:uiPriority w:val="99"/>
     <w:unhideWhenUsed/>
     <w:rsid w:val="65280ACB"/>
     <w:rPr>

</xml_diff>